<commit_message>
[Documentacion] Actualizacion de la documentacion
</commit_message>
<xml_diff>
--- a/Documentacion.docx
+++ b/Documentacion.docx
@@ -6,24 +6,12 @@
       <w:r>
         <w:t xml:space="preserve">Entrar a la siguiente liga: </w:t>
       </w:r>
-      <w:hyperlink r:id="rId5" w:history="1">
+      <w:hyperlink r:id="rId6" w:history="1">
         <w:r>
           <w:rPr>
             <w:rStyle w:val="Hipervnculo"/>
           </w:rPr>
-          <w:t>https://www.w</w:t>
-        </w:r>
-        <w:r>
-          <w:rPr>
-            <w:rStyle w:val="Hipervnculo"/>
-          </w:rPr>
-          <w:t>e</w:t>
-        </w:r>
-        <w:r>
-          <w:rPr>
-            <w:rStyle w:val="Hipervnculo"/>
-          </w:rPr>
-          <w:t>bsequencediagrams.com/</w:t>
+          <w:t>https://www.websequencediagrams.com/</w:t>
         </w:r>
       </w:hyperlink>
     </w:p>
@@ -448,7 +436,7 @@
                     <pic:cNvPicPr/>
                   </pic:nvPicPr>
                   <pic:blipFill>
-                    <a:blip r:embed="rId6"/>
+                    <a:blip r:embed="rId7"/>
                     <a:stretch>
                       <a:fillRect/>
                     </a:stretch>
@@ -497,7 +485,7 @@
                     <pic:cNvPicPr/>
                   </pic:nvPicPr>
                   <pic:blipFill>
-                    <a:blip r:embed="rId7"/>
+                    <a:blip r:embed="rId8"/>
                     <a:stretch>
                       <a:fillRect/>
                     </a:stretch>
@@ -1021,23 +1009,7 @@
           <w:szCs w:val="18"/>
         </w:rPr>
         <w:br/>
-        <w:t xml:space="preserve">-Generar </w:t>
-      </w:r>
-      <w:r>
-        <w:rPr>
-          <w:rFonts w:ascii="Open Sans" w:hAnsi="Open Sans" w:cs="Open Sans"/>
-          <w:sz w:val="18"/>
-          <w:szCs w:val="18"/>
-        </w:rPr>
-        <w:t>nómina</w:t>
-      </w:r>
-      <w:r>
-        <w:rPr>
-          <w:rFonts w:ascii="Open Sans" w:hAnsi="Open Sans" w:cs="Open Sans"/>
-          <w:sz w:val="18"/>
-          <w:szCs w:val="18"/>
-        </w:rPr>
-        <w:t xml:space="preserve"> mensual</w:t>
+        <w:t>-Generar nómina mensual</w:t>
       </w:r>
     </w:p>
     <w:p>
@@ -1819,6 +1791,14 @@
           <w:szCs w:val="18"/>
         </w:rPr>
       </w:pPr>
+      <w:r>
+        <w:rPr>
+          <w:rFonts w:ascii="Open Sans" w:hAnsi="Open Sans" w:cs="Open Sans"/>
+          <w:sz w:val="18"/>
+          <w:szCs w:val="18"/>
+        </w:rPr>
+        <w:t>Los resultados de las pruebas fueron los esperados.</w:t>
+      </w:r>
     </w:p>
     <w:p>
       <w:proofErr w:type="spellStart"/>
@@ -1830,27 +1810,208 @@
       <w:r>
         <w:t xml:space="preserve"> Herramientas </w:t>
       </w:r>
-      <w:proofErr w:type="gramStart"/>
-      <w:r>
-        <w:t>utilizadas</w:t>
-      </w:r>
-      <w:r>
-        <w:t>(</w:t>
-      </w:r>
-      <w:proofErr w:type="gramEnd"/>
+      <w:r>
+        <w:t>utilizadas (</w:t>
+      </w:r>
       <w:r>
         <w:t>Entornos de desarrollo):</w:t>
       </w:r>
     </w:p>
-    <w:p/>
-    <w:p>
-      <w:r>
-        <w:t>¿Qué</w:t>
+    <w:p>
+      <w:pPr>
+        <w:pStyle w:val="Prrafodelista"/>
+        <w:numPr>
+          <w:ilvl w:val="0"/>
+          <w:numId w:val="1"/>
+        </w:numPr>
+      </w:pPr>
+      <w:r>
+        <w:t xml:space="preserve">Librería - </w:t>
+      </w:r>
+      <w:proofErr w:type="spellStart"/>
+      <w:r>
+        <w:t>AutoComplete</w:t>
+      </w:r>
+      <w:proofErr w:type="spellEnd"/>
+    </w:p>
+    <w:p>
+      <w:pPr>
+        <w:pStyle w:val="Prrafodelista"/>
+        <w:numPr>
+          <w:ilvl w:val="0"/>
+          <w:numId w:val="1"/>
+        </w:numPr>
+      </w:pPr>
+      <w:r>
+        <w:t xml:space="preserve">Librería - </w:t>
+      </w:r>
+      <w:proofErr w:type="spellStart"/>
+      <w:r>
+        <w:t>Bootstrap</w:t>
+      </w:r>
+      <w:proofErr w:type="spellEnd"/>
+    </w:p>
+    <w:p>
+      <w:pPr>
+        <w:pStyle w:val="Prrafodelista"/>
+        <w:numPr>
+          <w:ilvl w:val="0"/>
+          <w:numId w:val="1"/>
+        </w:numPr>
+      </w:pPr>
+      <w:r>
+        <w:t xml:space="preserve">Librería – </w:t>
+      </w:r>
+      <w:proofErr w:type="spellStart"/>
+      <w:r>
+        <w:t>Jquery</w:t>
+      </w:r>
+      <w:proofErr w:type="spellEnd"/>
+    </w:p>
+    <w:p>
+      <w:pPr>
+        <w:pStyle w:val="Prrafodelista"/>
+        <w:numPr>
+          <w:ilvl w:val="0"/>
+          <w:numId w:val="1"/>
+        </w:numPr>
+      </w:pPr>
+      <w:r>
+        <w:t xml:space="preserve">Librería – </w:t>
+      </w:r>
+      <w:proofErr w:type="spellStart"/>
+      <w:r>
+        <w:t>JqueryUI</w:t>
+      </w:r>
+      <w:proofErr w:type="spellEnd"/>
+    </w:p>
+    <w:p>
+      <w:pPr>
+        <w:pStyle w:val="Prrafodelista"/>
+        <w:numPr>
+          <w:ilvl w:val="0"/>
+          <w:numId w:val="1"/>
+        </w:numPr>
+      </w:pPr>
+      <w:r>
+        <w:t>Librería –</w:t>
+      </w:r>
+      <w:r>
+        <w:t xml:space="preserve"> </w:t>
+      </w:r>
+      <w:proofErr w:type="spellStart"/>
+      <w:r>
+        <w:t>B</w:t>
+      </w:r>
+      <w:r>
+        <w:t>ootboxjs</w:t>
+      </w:r>
+      <w:proofErr w:type="spellEnd"/>
+    </w:p>
+    <w:p>
+      <w:pPr>
+        <w:pStyle w:val="Prrafodelista"/>
+        <w:numPr>
+          <w:ilvl w:val="0"/>
+          <w:numId w:val="1"/>
+        </w:numPr>
+      </w:pPr>
+      <w:r>
+        <w:t>Visual .NET</w:t>
+      </w:r>
+    </w:p>
+    <w:p>
+      <w:pPr>
+        <w:pStyle w:val="Prrafodelista"/>
+        <w:numPr>
+          <w:ilvl w:val="0"/>
+          <w:numId w:val="1"/>
+        </w:numPr>
+      </w:pPr>
+      <w:r>
+        <w:t xml:space="preserve">WCF </w:t>
+      </w:r>
+      <w:proofErr w:type="spellStart"/>
+      <w:r>
+        <w:t>Services</w:t>
+      </w:r>
+      <w:proofErr w:type="spellEnd"/>
+    </w:p>
+    <w:p>
+      <w:pPr>
+        <w:pStyle w:val="Prrafodelista"/>
+        <w:numPr>
+          <w:ilvl w:val="0"/>
+          <w:numId w:val="1"/>
+        </w:numPr>
+      </w:pPr>
+      <w:r>
+        <w:t>SQL</w:t>
       </w:r>
       <w:bookmarkStart w:id="0" w:name="_GoBack"/>
       <w:bookmarkEnd w:id="0"/>
-      <w:r>
-        <w:t xml:space="preserve"> versiones usaste?</w:t>
+    </w:p>
+    <w:p>
+      <w:pPr>
+        <w:pStyle w:val="Prrafodelista"/>
+        <w:numPr>
+          <w:ilvl w:val="0"/>
+          <w:numId w:val="1"/>
+        </w:numPr>
+      </w:pPr>
+      <w:proofErr w:type="spellStart"/>
+      <w:r>
+        <w:t>GitKraken</w:t>
+      </w:r>
+      <w:proofErr w:type="spellEnd"/>
+    </w:p>
+    <w:p>
+      <w:r>
+        <w:t>¿Qué versiones usaste?</w:t>
+      </w:r>
+    </w:p>
+    <w:p>
+      <w:pPr>
+        <w:pStyle w:val="Prrafodelista"/>
+        <w:numPr>
+          <w:ilvl w:val="0"/>
+          <w:numId w:val="1"/>
+        </w:numPr>
+      </w:pPr>
+      <w:r>
+        <w:t xml:space="preserve">Visual </w:t>
+      </w:r>
+      <w:proofErr w:type="spellStart"/>
+      <w:r>
+        <w:t>studio</w:t>
+      </w:r>
+      <w:proofErr w:type="spellEnd"/>
+      <w:r>
+        <w:t xml:space="preserve"> 2015</w:t>
+      </w:r>
+    </w:p>
+    <w:p>
+      <w:pPr>
+        <w:pStyle w:val="Prrafodelista"/>
+        <w:numPr>
+          <w:ilvl w:val="0"/>
+          <w:numId w:val="1"/>
+        </w:numPr>
+      </w:pPr>
+      <w:r>
+        <w:t>ASP MVC 5</w:t>
+      </w:r>
+    </w:p>
+    <w:p>
+      <w:pPr>
+        <w:pStyle w:val="Prrafodelista"/>
+        <w:numPr>
+          <w:ilvl w:val="0"/>
+          <w:numId w:val="1"/>
+        </w:numPr>
+      </w:pPr>
+      <w:r>
+        <w:t>SQL 2014</w:t>
       </w:r>
     </w:p>
     <w:p/>
@@ -1860,6 +2021,17 @@
       </w:r>
       <w:r>
         <w:br/>
+      </w:r>
+      <w:r>
+        <w:t xml:space="preserve">Al crear la estructura de tablas en automático al arrancar por primera vez el proyecto se insertan 10 usuarios con 10 movimientos </w:t>
+      </w:r>
+      <w:proofErr w:type="spellStart"/>
+      <w:r>
+        <w:t>ramdom</w:t>
+      </w:r>
+      <w:proofErr w:type="spellEnd"/>
+      <w:r>
+        <w:t xml:space="preserve"> cada uno.</w:t>
       </w:r>
     </w:p>
     <w:sectPr>
@@ -1870,6 +2042,127 @@
     </w:sectPr>
   </w:body>
 </w:document>
+</file>
+
+<file path=word/numbering.xml><?xml version="1.0" encoding="utf-8"?>
+<w:numbering xmlns:wpc="http://schemas.microsoft.com/office/word/2010/wordprocessingCanvas" xmlns:mc="http://schemas.openxmlformats.org/markup-compatibility/2006" xmlns:o="urn:schemas-microsoft-com:office:office" xmlns:r="http://schemas.openxmlformats.org/officeDocument/2006/relationships" xmlns:m="http://schemas.openxmlformats.org/officeDocument/2006/math" xmlns:v="urn:schemas-microsoft-com:vml" xmlns:wp14="http://schemas.microsoft.com/office/word/2010/wordprocessingDrawing" xmlns:wp="http://schemas.openxmlformats.org/drawingml/2006/wordprocessingDrawing" xmlns:w10="urn:schemas-microsoft-com:office:word" xmlns:w="http://schemas.openxmlformats.org/wordprocessingml/2006/main" xmlns:w14="http://schemas.microsoft.com/office/word/2010/wordml" xmlns:wpg="http://schemas.microsoft.com/office/word/2010/wordprocessingGroup" xmlns:wpi="http://schemas.microsoft.com/office/word/2010/wordprocessingInk" xmlns:wne="http://schemas.microsoft.com/office/word/2006/wordml" xmlns:wps="http://schemas.microsoft.com/office/word/2010/wordprocessingShape" mc:Ignorable="w14 wp14">
+  <w:abstractNum w:abstractNumId="0">
+    <w:nsid w:val="04A84F37"/>
+    <w:multiLevelType w:val="hybridMultilevel"/>
+    <w:tmpl w:val="796E06C2"/>
+    <w:lvl w:ilvl="0" w:tplc="080A0001">
+      <w:start w:val="1"/>
+      <w:numFmt w:val="bullet"/>
+      <w:lvlText w:val=""/>
+      <w:lvlJc w:val="left"/>
+      <w:pPr>
+        <w:ind w:left="720" w:hanging="360"/>
+      </w:pPr>
+      <w:rPr>
+        <w:rFonts w:ascii="Symbol" w:hAnsi="Symbol" w:hint="default"/>
+      </w:rPr>
+    </w:lvl>
+    <w:lvl w:ilvl="1" w:tplc="080A0003" w:tentative="1">
+      <w:start w:val="1"/>
+      <w:numFmt w:val="bullet"/>
+      <w:lvlText w:val="o"/>
+      <w:lvlJc w:val="left"/>
+      <w:pPr>
+        <w:ind w:left="1440" w:hanging="360"/>
+      </w:pPr>
+      <w:rPr>
+        <w:rFonts w:ascii="Courier New" w:hAnsi="Courier New" w:cs="Courier New" w:hint="default"/>
+      </w:rPr>
+    </w:lvl>
+    <w:lvl w:ilvl="2" w:tplc="080A0005" w:tentative="1">
+      <w:start w:val="1"/>
+      <w:numFmt w:val="bullet"/>
+      <w:lvlText w:val=""/>
+      <w:lvlJc w:val="left"/>
+      <w:pPr>
+        <w:ind w:left="2160" w:hanging="360"/>
+      </w:pPr>
+      <w:rPr>
+        <w:rFonts w:ascii="Wingdings" w:hAnsi="Wingdings" w:hint="default"/>
+      </w:rPr>
+    </w:lvl>
+    <w:lvl w:ilvl="3" w:tplc="080A0001" w:tentative="1">
+      <w:start w:val="1"/>
+      <w:numFmt w:val="bullet"/>
+      <w:lvlText w:val=""/>
+      <w:lvlJc w:val="left"/>
+      <w:pPr>
+        <w:ind w:left="2880" w:hanging="360"/>
+      </w:pPr>
+      <w:rPr>
+        <w:rFonts w:ascii="Symbol" w:hAnsi="Symbol" w:hint="default"/>
+      </w:rPr>
+    </w:lvl>
+    <w:lvl w:ilvl="4" w:tplc="080A0003" w:tentative="1">
+      <w:start w:val="1"/>
+      <w:numFmt w:val="bullet"/>
+      <w:lvlText w:val="o"/>
+      <w:lvlJc w:val="left"/>
+      <w:pPr>
+        <w:ind w:left="3600" w:hanging="360"/>
+      </w:pPr>
+      <w:rPr>
+        <w:rFonts w:ascii="Courier New" w:hAnsi="Courier New" w:cs="Courier New" w:hint="default"/>
+      </w:rPr>
+    </w:lvl>
+    <w:lvl w:ilvl="5" w:tplc="080A0005" w:tentative="1">
+      <w:start w:val="1"/>
+      <w:numFmt w:val="bullet"/>
+      <w:lvlText w:val=""/>
+      <w:lvlJc w:val="left"/>
+      <w:pPr>
+        <w:ind w:left="4320" w:hanging="360"/>
+      </w:pPr>
+      <w:rPr>
+        <w:rFonts w:ascii="Wingdings" w:hAnsi="Wingdings" w:hint="default"/>
+      </w:rPr>
+    </w:lvl>
+    <w:lvl w:ilvl="6" w:tplc="080A0001" w:tentative="1">
+      <w:start w:val="1"/>
+      <w:numFmt w:val="bullet"/>
+      <w:lvlText w:val=""/>
+      <w:lvlJc w:val="left"/>
+      <w:pPr>
+        <w:ind w:left="5040" w:hanging="360"/>
+      </w:pPr>
+      <w:rPr>
+        <w:rFonts w:ascii="Symbol" w:hAnsi="Symbol" w:hint="default"/>
+      </w:rPr>
+    </w:lvl>
+    <w:lvl w:ilvl="7" w:tplc="080A0003" w:tentative="1">
+      <w:start w:val="1"/>
+      <w:numFmt w:val="bullet"/>
+      <w:lvlText w:val="o"/>
+      <w:lvlJc w:val="left"/>
+      <w:pPr>
+        <w:ind w:left="5760" w:hanging="360"/>
+      </w:pPr>
+      <w:rPr>
+        <w:rFonts w:ascii="Courier New" w:hAnsi="Courier New" w:cs="Courier New" w:hint="default"/>
+      </w:rPr>
+    </w:lvl>
+    <w:lvl w:ilvl="8" w:tplc="080A0005" w:tentative="1">
+      <w:start w:val="1"/>
+      <w:numFmt w:val="bullet"/>
+      <w:lvlText w:val=""/>
+      <w:lvlJc w:val="left"/>
+      <w:pPr>
+        <w:ind w:left="6480" w:hanging="360"/>
+      </w:pPr>
+      <w:rPr>
+        <w:rFonts w:ascii="Wingdings" w:hAnsi="Wingdings" w:hint="default"/>
+      </w:rPr>
+    </w:lvl>
+  </w:abstractNum>
+  <w:num w:numId="1">
+    <w:abstractNumId w:val="0"/>
+  </w:num>
+</w:numbering>
 </file>
 
 <file path=word/styles.xml><?xml version="1.0" encoding="utf-8"?>
@@ -2130,6 +2423,17 @@
         <w:insideV w:val="single" w:sz="4" w:space="0" w:color="auto"/>
       </w:tblBorders>
     </w:tblPr>
+  </w:style>
+  <w:style w:type="paragraph" w:styleId="Prrafodelista">
+    <w:name w:val="List Paragraph"/>
+    <w:basedOn w:val="Normal"/>
+    <w:uiPriority w:val="34"/>
+    <w:qFormat/>
+    <w:rsid w:val="00324619"/>
+    <w:pPr>
+      <w:ind w:left="720"/>
+      <w:contextualSpacing/>
+    </w:pPr>
   </w:style>
 </w:styles>
 </file>
@@ -2393,6 +2697,17 @@
       </w:tblBorders>
     </w:tblPr>
   </w:style>
+  <w:style w:type="paragraph" w:styleId="Prrafodelista">
+    <w:name w:val="List Paragraph"/>
+    <w:basedOn w:val="Normal"/>
+    <w:uiPriority w:val="34"/>
+    <w:qFormat/>
+    <w:rsid w:val="00324619"/>
+    <w:pPr>
+      <w:ind w:left="720"/>
+      <w:contextualSpacing/>
+    </w:pPr>
+  </w:style>
 </w:styles>
 </file>
 
@@ -2651,7 +2966,7 @@
   <a:extraClrSchemeLst/>
   <a:extLst>
     <a:ext uri="{05A4C25C-085E-4340-85A3-A5531E510DB2}">
-      <thm15:themeFamily xmlns:thm15="http://schemas.microsoft.com/office/thememl/2012/main" xmlns="" name="Office Theme" id="{62F939B6-93AF-4DB8-9C6B-D6C7DFDC589F}" vid="{4A3C46E8-61CC-4603-A589-7422A47A8E4A}"/>
+      <thm15:themeFamily xmlns="" xmlns:thm15="http://schemas.microsoft.com/office/thememl/2012/main" name="Office Theme" id="{62F939B6-93AF-4DB8-9C6B-D6C7DFDC589F}" vid="{4A3C46E8-61CC-4603-A589-7422A47A8E4A}"/>
     </a:ext>
   </a:extLst>
 </a:theme>

</xml_diff>